<commit_message>
añadido hasta 26 de diciembre
</commit_message>
<xml_diff>
--- a/m2/unidad1/practicas/20191220/ejercicios_algebra_relacional_1.docx
+++ b/m2/unidad1/practicas/20191220/ejercicios_algebra_relacional_1.docx
@@ -1237,6 +1237,199 @@
               </m:d>
             </m:den>
           </m:f>
+        </m:oMath>
+      </m:oMathPara>
+    </w:p>
+    <w:p>
+      <w:pPr>
+        <w:rPr>
+          <w:rFonts w:eastAsiaTheme="minorEastAsia"/>
+          <w:sz w:val="64"/>
+          <w:szCs w:val="64"/>
+        </w:rPr>
+      </w:pPr>
+    </w:p>
+    <w:p>
+      <w:pPr>
+        <w:rPr>
+          <w:rFonts w:eastAsiaTheme="minorEastAsia"/>
+          <w:sz w:val="56"/>
+          <w:szCs w:val="56"/>
+        </w:rPr>
+      </w:pPr>
+      <m:oMathPara>
+        <m:oMath>
+          <m:sSub>
+            <m:sSubPr>
+              <m:ctrlPr>
+                <w:rPr>
+                  <w:rFonts w:ascii="Cambria Math" w:eastAsiaTheme="minorEastAsia" w:hAnsi="Cambria Math"/>
+                  <w:i/>
+                  <w:sz w:val="56"/>
+                  <w:szCs w:val="56"/>
+                </w:rPr>
+              </m:ctrlPr>
+            </m:sSubPr>
+            <m:e>
+              <m:r>
+                <w:rPr>
+                  <w:rFonts w:ascii="Cambria Math" w:eastAsiaTheme="minorEastAsia" w:hAnsi="Cambria Math"/>
+                  <w:sz w:val="56"/>
+                  <w:szCs w:val="56"/>
+                </w:rPr>
+                <m:t>π</m:t>
+              </m:r>
+            </m:e>
+            <m:sub>
+              <m:r>
+                <w:rPr>
+                  <w:rFonts w:ascii="Cambria Math" w:eastAsiaTheme="minorEastAsia" w:hAnsi="Cambria Math"/>
+                  <w:sz w:val="56"/>
+                  <w:szCs w:val="56"/>
+                </w:rPr>
+                <m:t>nombre</m:t>
+              </m:r>
+            </m:sub>
+          </m:sSub>
+          <m:d>
+            <m:dPr>
+              <m:ctrlPr>
+                <w:rPr>
+                  <w:rFonts w:ascii="Cambria Math" w:eastAsiaTheme="minorEastAsia" w:hAnsi="Cambria Math"/>
+                  <w:i/>
+                  <w:sz w:val="56"/>
+                  <w:szCs w:val="56"/>
+                </w:rPr>
+              </m:ctrlPr>
+            </m:dPr>
+            <m:e>
+              <m:r>
+                <w:rPr>
+                  <w:rFonts w:ascii="Cambria Math" w:eastAsiaTheme="minorEastAsia" w:hAnsi="Cambria Math"/>
+                  <w:sz w:val="56"/>
+                  <w:szCs w:val="56"/>
+                </w:rPr>
+                <m:t>σpagada="no"</m:t>
+              </m:r>
+              <m:f>
+                <m:fPr>
+                  <m:type m:val="noBar"/>
+                  <m:ctrlPr>
+                    <w:rPr>
+                      <w:rFonts w:ascii="Cambria Math" w:eastAsiaTheme="minorEastAsia" w:hAnsi="Cambria Math"/>
+                      <w:i/>
+                      <w:sz w:val="56"/>
+                      <w:szCs w:val="56"/>
+                    </w:rPr>
+                  </m:ctrlPr>
+                </m:fPr>
+                <m:num>
+                  <m:r>
+                    <w:rPr>
+                      <w:rFonts w:ascii="Cambria Math" w:eastAsiaTheme="minorEastAsia" w:hAnsi="Cambria Math"/>
+                      <w:sz w:val="56"/>
+                      <w:szCs w:val="56"/>
+                    </w:rPr>
+                    <m:t>clientes x factura</m:t>
+                  </m:r>
+                </m:num>
+                <m:den>
+                  <m:r>
+                    <w:rPr>
+                      <w:rFonts w:ascii="Cambria Math" w:eastAsiaTheme="minorEastAsia" w:hAnsi="Cambria Math"/>
+                      <w:sz w:val="56"/>
+                      <w:szCs w:val="56"/>
+                    </w:rPr>
+                    <m:t>c.ncliente= f.ncliente</m:t>
+                  </m:r>
+                </m:den>
+              </m:f>
+            </m:e>
+          </m:d>
+        </m:oMath>
+      </m:oMathPara>
+    </w:p>
+    <w:p>
+      <w:pPr>
+        <w:rPr>
+          <w:rFonts w:eastAsiaTheme="minorEastAsia"/>
+          <w:sz w:val="56"/>
+          <w:szCs w:val="56"/>
+        </w:rPr>
+      </w:pPr>
+    </w:p>
+    <w:p>
+      <w:pPr>
+        <w:rPr>
+          <w:rFonts w:eastAsiaTheme="minorEastAsia"/>
+          <w:sz w:val="64"/>
+          <w:szCs w:val="64"/>
+        </w:rPr>
+      </w:pPr>
+      <m:oMathPara>
+        <m:oMath>
+          <m:sSub>
+            <m:sSubPr>
+              <m:ctrlPr>
+                <w:rPr>
+                  <w:rFonts w:ascii="Cambria Math" w:eastAsiaTheme="minorEastAsia" w:hAnsi="Cambria Math"/>
+                  <w:i/>
+                  <w:sz w:val="64"/>
+                  <w:szCs w:val="64"/>
+                </w:rPr>
+              </m:ctrlPr>
+            </m:sSubPr>
+            <m:e>
+              <m:r>
+                <w:rPr>
+                  <w:rFonts w:ascii="Cambria Math" w:eastAsiaTheme="minorEastAsia" w:hAnsi="Cambria Math"/>
+                  <w:sz w:val="64"/>
+                  <w:szCs w:val="64"/>
+                </w:rPr>
+                <m:t>π</m:t>
+              </m:r>
+            </m:e>
+            <m:sub>
+              <m:r>
+                <w:rPr>
+                  <w:rFonts w:ascii="Cambria Math" w:eastAsiaTheme="minorEastAsia" w:hAnsi="Cambria Math"/>
+                  <w:sz w:val="64"/>
+                  <w:szCs w:val="64"/>
+                </w:rPr>
+                <m:t>nombre</m:t>
+              </m:r>
+            </m:sub>
+          </m:sSub>
+          <m:d>
+            <m:dPr>
+              <m:ctrlPr>
+                <w:rPr>
+                  <w:rFonts w:ascii="Cambria Math" w:eastAsiaTheme="minorEastAsia" w:hAnsi="Cambria Math"/>
+                  <w:i/>
+                  <w:sz w:val="64"/>
+                  <w:szCs w:val="64"/>
+                </w:rPr>
+              </m:ctrlPr>
+            </m:dPr>
+            <m:e>
+              <m:r>
+                <w:rPr>
+                  <w:rFonts w:ascii="Cambria Math" w:eastAsiaTheme="minorEastAsia" w:hAnsi="Cambria Math"/>
+                  <w:sz w:val="64"/>
+                  <w:szCs w:val="64"/>
+                </w:rPr>
+                <m:t>clientes</m:t>
+              </m:r>
+            </m:e>
+          </m:d>
+          <m:r>
+            <w:rPr>
+              <w:rFonts w:ascii="Cambria Math" w:eastAsiaTheme="minorEastAsia" w:hAnsi="Cambria Math"/>
+              <w:sz w:val="64"/>
+              <w:szCs w:val="64"/>
+            </w:rPr>
+            <m:t>-10</m:t>
+          </m:r>
         </m:oMath>
       </m:oMathPara>
       <w:bookmarkStart w:id="0" w:name="_GoBack"/>
@@ -1952,7 +2145,7 @@
 </file>
 
 <file path=customXml/itemProps1.xml><?xml version="1.0" encoding="utf-8"?>
-<ds:datastoreItem xmlns:ds="http://schemas.openxmlformats.org/officeDocument/2006/customXml" ds:itemID="{EA85230D-4B24-4E10-A634-677A0679F55E}">
+<ds:datastoreItem xmlns:ds="http://schemas.openxmlformats.org/officeDocument/2006/customXml" ds:itemID="{7D1F1A7D-E397-46B9-BF01-97F9265E6D4E}">
   <ds:schemaRefs>
     <ds:schemaRef ds:uri="http://schemas.openxmlformats.org/officeDocument/2006/bibliography"/>
   </ds:schemaRefs>

</xml_diff>